<commit_message>
chore: add hasil kegiatan in recap
</commit_message>
<xml_diff>
--- a/public/templates/recap_ia.docx
+++ b/public/templates/recap_ia.docx
@@ -321,7 +321,15 @@
               <w:spacing w:line="240" w:lineRule="auto"/>
             </w:pPr>
             <w:r>
-              <w:t xml:space="preserve">No. PKS : </w:t>
+              <w:t xml:space="preserve">No. </w:t>
+            </w:r>
+            <w:proofErr w:type="gramStart"/>
+            <w:r>
+              <w:t>PKS :</w:t>
+            </w:r>
+            <w:proofErr w:type="gramEnd"/>
+            <w:r>
+              <w:t xml:space="preserve"> </w:t>
             </w:r>
             <w:r>
               <w:t>${no_pks}</w:t>
@@ -340,7 +348,15 @@
               <w:spacing w:line="240" w:lineRule="auto"/>
             </w:pPr>
             <w:r>
-              <w:t xml:space="preserve">No. IA : </w:t>
+              <w:t xml:space="preserve">No. </w:t>
+            </w:r>
+            <w:proofErr w:type="gramStart"/>
+            <w:r>
+              <w:t>IA :</w:t>
+            </w:r>
+            <w:proofErr w:type="gramEnd"/>
+            <w:r>
+              <w:t xml:space="preserve"> </w:t>
             </w:r>
             <w:r>
               <w:t>${no_ia}</w:t>
@@ -623,7 +639,22 @@
                 <w:between w:val="nil"/>
               </w:pBdr>
               <w:spacing w:line="240" w:lineRule="auto"/>
-            </w:pPr>
+              <w:rPr>
+                <w:lang w:val="id-ID"/>
+              </w:rPr>
+            </w:pPr>
+            <w:r>
+              <w:t>${</w:t>
+            </w:r>
+            <w:r>
+              <w:rPr>
+                <w:lang w:val="id-ID"/>
+              </w:rPr>
+              <w:t>hasil_pelaksanaan</w:t>
+            </w:r>
+            <w:r>
+              <w:t>}</w:t>
+            </w:r>
           </w:p>
         </w:tc>
       </w:tr>
@@ -748,8 +779,13 @@
       <w:pPr>
         <w:ind w:left="1440"/>
       </w:pPr>
+      <w:proofErr w:type="gramStart"/>
       <w:r>
-        <w:t xml:space="preserve">Luaran : </w:t>
+        <w:t>Luaran :</w:t>
+      </w:r>
+      <w:proofErr w:type="gramEnd"/>
+      <w:r>
+        <w:t xml:space="preserve"> </w:t>
       </w:r>
       <w:r>
         <w:br/>
@@ -768,7 +804,7 @@
     </w:p>
     <w:p>
       <w:pPr>
-        <w:pStyle w:val="ListParagraph"/>
+        <w:pStyle w:val="DaftarParagraf"/>
         <w:ind w:left="1418"/>
       </w:pPr>
     </w:p>
@@ -1423,7 +1459,7 @@
     <w:name w:val="Normal"/>
     <w:qFormat/>
   </w:style>
-  <w:style w:type="paragraph" w:styleId="Heading1">
+  <w:style w:type="paragraph" w:styleId="Judul1">
     <w:name w:val="heading 1"/>
     <w:basedOn w:val="Normal"/>
     <w:next w:val="Normal"/>
@@ -1440,7 +1476,7 @@
       <w:szCs w:val="40"/>
     </w:rPr>
   </w:style>
-  <w:style w:type="paragraph" w:styleId="Heading2">
+  <w:style w:type="paragraph" w:styleId="Judul2">
     <w:name w:val="heading 2"/>
     <w:basedOn w:val="Normal"/>
     <w:next w:val="Normal"/>
@@ -1459,7 +1495,7 @@
       <w:szCs w:val="32"/>
     </w:rPr>
   </w:style>
-  <w:style w:type="paragraph" w:styleId="Heading3">
+  <w:style w:type="paragraph" w:styleId="Judul3">
     <w:name w:val="heading 3"/>
     <w:basedOn w:val="Normal"/>
     <w:next w:val="Normal"/>
@@ -1479,7 +1515,7 @@
       <w:szCs w:val="28"/>
     </w:rPr>
   </w:style>
-  <w:style w:type="paragraph" w:styleId="Heading4">
+  <w:style w:type="paragraph" w:styleId="Judul4">
     <w:name w:val="heading 4"/>
     <w:basedOn w:val="Normal"/>
     <w:next w:val="Normal"/>
@@ -1499,7 +1535,7 @@
       <w:szCs w:val="24"/>
     </w:rPr>
   </w:style>
-  <w:style w:type="paragraph" w:styleId="Heading5">
+  <w:style w:type="paragraph" w:styleId="Judul5">
     <w:name w:val="heading 5"/>
     <w:basedOn w:val="Normal"/>
     <w:next w:val="Normal"/>
@@ -1517,7 +1553,7 @@
       <w:color w:val="666666"/>
     </w:rPr>
   </w:style>
-  <w:style w:type="paragraph" w:styleId="Heading6">
+  <w:style w:type="paragraph" w:styleId="Judul6">
     <w:name w:val="heading 6"/>
     <w:basedOn w:val="Normal"/>
     <w:next w:val="Normal"/>
@@ -1536,13 +1572,12 @@
       <w:color w:val="666666"/>
     </w:rPr>
   </w:style>
-  <w:style w:type="character" w:default="1" w:styleId="DefaultParagraphFont">
+  <w:style w:type="character" w:default="1" w:styleId="FontParagrafDefault">
     <w:name w:val="Default Paragraph Font"/>
     <w:uiPriority w:val="1"/>
-    <w:semiHidden/>
     <w:unhideWhenUsed/>
   </w:style>
-  <w:style w:type="table" w:default="1" w:styleId="TableNormal">
+  <w:style w:type="table" w:default="1" w:styleId="TabelNormal">
     <w:name w:val="Normal Table"/>
     <w:uiPriority w:val="99"/>
     <w:semiHidden/>
@@ -1557,13 +1592,13 @@
       </w:tblCellMar>
     </w:tblPr>
   </w:style>
-  <w:style w:type="numbering" w:default="1" w:styleId="NoList">
+  <w:style w:type="numbering" w:default="1" w:styleId="TidakAdaDaftar">
     <w:name w:val="No List"/>
     <w:uiPriority w:val="99"/>
     <w:semiHidden/>
     <w:unhideWhenUsed/>
   </w:style>
-  <w:style w:type="paragraph" w:styleId="Title">
+  <w:style w:type="paragraph" w:styleId="Judul">
     <w:name w:val="Title"/>
     <w:basedOn w:val="Normal"/>
     <w:next w:val="Normal"/>
@@ -1579,7 +1614,7 @@
       <w:szCs w:val="52"/>
     </w:rPr>
   </w:style>
-  <w:style w:type="paragraph" w:styleId="Subtitle">
+  <w:style w:type="paragraph" w:styleId="Subjudul">
     <w:name w:val="Subtitle"/>
     <w:basedOn w:val="Normal"/>
     <w:next w:val="Normal"/>
@@ -1597,7 +1632,7 @@
     </w:rPr>
   </w:style>
   <w:style w:type="table" w:customStyle="1" w:styleId="a">
-    <w:basedOn w:val="TableNormal"/>
+    <w:basedOn w:val="TabelNormal"/>
     <w:tblPr>
       <w:tblStyleRowBandSize w:val="1"/>
       <w:tblStyleColBandSize w:val="1"/>
@@ -1609,7 +1644,7 @@
       </w:tblCellMar>
     </w:tblPr>
   </w:style>
-  <w:style w:type="paragraph" w:styleId="ListParagraph">
+  <w:style w:type="paragraph" w:styleId="DaftarParagraf">
     <w:name w:val="List Paragraph"/>
     <w:basedOn w:val="Normal"/>
     <w:uiPriority w:val="34"/>

</xml_diff>